<commit_message>
Finished Faction Cards First Draft
</commit_message>
<xml_diff>
--- a/SettlementGame.docx
+++ b/SettlementGame.docx
@@ -195,6 +195,19 @@
     </w:p>
     <w:p>
       <w:pPr>
+        <w:pStyle w:val="para8"/>
+        <w:tabs defTabSz="720">
+          <w:tab w:val="right" w:pos="9360" w:leader="dot"/>
+        </w:tabs>
+      </w:pPr>
+      <w:r>
+        <w:t>Development Actions</w:t>
+        <w:tab/>
+        <w:t>11</w:t>
+      </w:r>
+    </w:p>
+    <w:p>
+      <w:pPr>
         <w:pStyle w:val="para7"/>
         <w:tabs defTabSz="720">
           <w:tab w:val="right" w:pos="9360" w:leader="dot"/>
@@ -203,7 +216,7 @@
       <w:r>
         <w:t>Junkyard</w:t>
         <w:tab/>
-        <w:t>11</w:t>
+        <w:t>12</w:t>
       </w:r>
     </w:p>
     <w:p>
@@ -216,7 +229,7 @@
       <w:r>
         <w:t>Glossary</w:t>
         <w:tab/>
-        <w:t>13</w:t>
+        <w:t>14</w:t>
       </w:r>
       <w:r>
         <w:br w:type="page"/>
@@ -718,161 +731,341 @@
         <w:pStyle w:val="para1"/>
       </w:pPr>
       <w:r>
-        <w:t>Junkyard</w:t>
-      </w:r>
-    </w:p>
-    <w:p>
-      <w:pPr>
-        <w:pStyle w:val="para5"/>
-      </w:pPr>
-      <w:r>
-        <w:t>The Player who chose the red stone becomes “The Crafters.” They may now name their Family, and gain access to the following abilities in addition to the standard ones (the full rules for each ability are given in the Families Chapter:</w:t>
-      </w:r>
-    </w:p>
-    <w:p>
-      <w:pPr>
-        <w:pStyle w:val="para5"/>
-        <w:numPr>
-          <w:ilvl w:val="0"/>
-          <w:numId w:val="1"/>
-        </w:numPr>
-        <w:ind w:left="360" w:firstLine="360"/>
-      </w:pPr>
-      <w:r>
-        <w:t>Train Crafters: Any Characters in the family can be trained to become any unlocked type of Master-Craftsman. Master-Craftsmen organize and train the people who do the actual crafting, and are responsible for the manufacture and upkeep of all items and structures that aren’t specifically under the jurisdiction of one of the other Family types.</w:t>
-      </w:r>
-    </w:p>
-    <w:p>
-      <w:pPr>
-        <w:pStyle w:val="para5"/>
-        <w:numPr>
-          <w:ilvl w:val="0"/>
-          <w:numId w:val="1"/>
-        </w:numPr>
-        <w:ind w:left="360" w:firstLine="360"/>
-      </w:pPr>
-      <w:r>
-        <w:t>Build Workshop: With the right resources and enough time, the Crafters Family builds the Workshops necessary to create more and more advanced technology.</w:t>
-      </w:r>
-    </w:p>
-    <w:p>
-      <w:pPr>
-        <w:pStyle w:val="para5"/>
-      </w:pPr>
-      <w:r/>
-    </w:p>
-    <w:p>
-      <w:pPr>
-        <w:pStyle w:val="para5"/>
-      </w:pPr>
-      <w:r>
-        <w:t>The Player who chooses the blue stone becomes “the Sailors.” They may now name their family and gain access to the following abilities in addition to the standard ones:</w:t>
-      </w:r>
-    </w:p>
-    <w:p>
-      <w:pPr>
-        <w:pStyle w:val="para5"/>
-        <w:numPr>
-          <w:ilvl w:val="0"/>
-          <w:numId w:val="3"/>
-        </w:numPr>
-        <w:ind w:left="360" w:firstLine="360"/>
-      </w:pPr>
-      <w:r>
-        <w:t>Build Expedition Ship: with the proper resources and time, the Family builds a ship capable of going on long and independent voyages, perfect for exploration. There are many types of expedition ships; the required resources and technology for each are given in the Ships Chapter.</w:t>
-      </w:r>
-    </w:p>
-    <w:p>
-      <w:pPr>
-        <w:pStyle w:val="para5"/>
-        <w:numPr>
-          <w:ilvl w:val="0"/>
-          <w:numId w:val="3"/>
-        </w:numPr>
-        <w:ind w:left="360" w:firstLine="360"/>
-      </w:pPr>
-      <w:r>
-        <w:t>Launch Expedition: after building a ship, the Player can choose to spend resources to outfit the ship and staff it, and thus begins an Expedition, which is detailed in the Expeditions Chapter.</w:t>
-      </w:r>
-    </w:p>
-    <w:p>
-      <w:pPr>
-        <w:pStyle w:val="para5"/>
-      </w:pPr>
-      <w:r/>
-    </w:p>
-    <w:p>
-      <w:pPr>
-        <w:pStyle w:val="para5"/>
-      </w:pPr>
-      <w:r>
-        <w:t>The Player who chooses the green stone becomes “the Farmers.” The player may now name their family and gains access to the following abilities in addition to the standard ones:</w:t>
-      </w:r>
-    </w:p>
-    <w:p>
-      <w:pPr>
-        <w:pStyle w:val="para5"/>
-        <w:numPr>
-          <w:ilvl w:val="0"/>
-          <w:numId w:val="4"/>
-        </w:numPr>
-        <w:ind w:left="360" w:firstLine="360"/>
-      </w:pPr>
-      <w:r>
-        <w:t>Clear Land: a map tile within the City’s control can be changed into Farmland with a cost in time and resources that depends on the original type of the map tile.</w:t>
-      </w:r>
-    </w:p>
-    <w:p>
-      <w:pPr>
-        <w:pStyle w:val="para5"/>
-        <w:numPr>
-          <w:ilvl w:val="0"/>
-          <w:numId w:val="4"/>
-        </w:numPr>
-        <w:ind w:left="360" w:firstLine="360"/>
-      </w:pPr>
-      <w:r>
-        <w:t>Large-Scale Engineering: Various engineering projects that involve moving large quantities of dirt around can be undertaken by the Farmers. More on this is in the Farmers Chapter</w:t>
-      </w:r>
-    </w:p>
-    <w:p>
-      <w:pPr>
-        <w:pStyle w:val="para5"/>
-      </w:pPr>
-      <w:r/>
-    </w:p>
-    <w:p>
-      <w:pPr>
-        <w:pStyle w:val="para5"/>
-      </w:pPr>
-      <w:r>
-        <w:t>The Player who chooses the white stone becomes “the Scholars.” The Player can now name their family, and gain access to the following abilities in addition to the standard ones:</w:t>
-      </w:r>
-    </w:p>
-    <w:p>
-      <w:pPr>
-        <w:pStyle w:val="para5"/>
-        <w:numPr>
-          <w:ilvl w:val="0"/>
-          <w:numId w:val="5"/>
-        </w:numPr>
-        <w:ind w:left="360" w:firstLine="360"/>
-      </w:pPr>
-      <w:r>
-        <w:t>Research Technology: Experiment and discover new technologies that can be used by the other family types. Technology has its own chapter, refer to that for more information</w:t>
-      </w:r>
-    </w:p>
-    <w:p>
-      <w:pPr>
-        <w:pStyle w:val="para5"/>
-        <w:numPr>
-          <w:ilvl w:val="0"/>
-          <w:numId w:val="5"/>
-        </w:numPr>
-        <w:ind w:left="360" w:firstLine="360"/>
-      </w:pPr>
-      <w:r>
-        <w:t>Compose Great Work: Create great works of literature and other arts, based on the events that happen to the City and its people. Information on Great Works is found in the Scholars chapter, and often are described on Event cards or Tile cards.</w:t>
+        <w:t>Factions</w:t>
+      </w:r>
+    </w:p>
+    <w:p>
+      <w:r>
+        <w:t>Even on a strange world with no history together, people are people. They disagree about the best way to move forward, and each person tends to have their own well-being as their primary concern. Because of this, the Players of this game do not represent the City’s interests as a whole. Instead, they represent four groups of people that have come together out of common interest. Each Player is trying to win the game for themselves; however, all of them lose if the City loses. The four Factions are groups mainly based around occupation. Because of this, none of the Factions can succeed alone; each one will need to contribute for the City to succeed.</w:t>
+      </w:r>
+    </w:p>
+    <w:p>
+      <w:r>
+        <w:t>The Factions each have a Faction Sheet, which explains the Actions that the Player can take during the Development phase. These are primarily based around building Structures and Developing Institutions. These actions will be explained here; the text on the Faction Sheet is a summary, so if something on the Faction Sheet disagrees with something written here, use this text as the master version.</w:t>
+      </w:r>
+    </w:p>
+    <w:p>
+      <w:pPr>
+        <w:pStyle w:val="para2"/>
+      </w:pPr>
+      <w:r>
+        <w:t>The Guilds</w:t>
+      </w:r>
+    </w:p>
+    <w:p>
+      <w:r>
+        <w:t>The Guilds are a faction based around industry and production. They will primarily be responsible for implementing the technology that the White Robes discover, using the resources produced by the Laborers and brought to them by the Black Robes. The White Robes in turn require the instruments and tools produced by the Guilds, the Laborers use tools and machinery produced by the Guilds, and Black Robes travel the world and explore the spirits using tools made by the Guilds.</w:t>
+      </w:r>
+    </w:p>
+    <w:p>
+      <w:pPr>
+        <w:pStyle w:val="para3"/>
+      </w:pPr>
+      <w:r>
+        <w:t>Development Actions</w:t>
+      </w:r>
+    </w:p>
+    <w:p>
+      <w:r>
+        <w:rPr>
+          <w:b/>
+          <w:bCs/>
+        </w:rPr>
+        <w:t xml:space="preserve">Build Workshop: </w:t>
+      </w:r>
+      <w:r>
+        <w:t>The Guilds player may build one of the Structure cards from their current Structures deck. This costs one Development Token, plus the resources listed as a cost on the Structure Card. The Structure may then be placed on any tile that is in Supply from the City unless the Structure card has specific placement rules that state otherwise. The Structure immediately takes effect.</w:t>
+      </w:r>
+    </w:p>
+    <w:p>
+      <w:r>
+        <w:rPr>
+          <w:b/>
+          <w:bCs/>
+        </w:rPr>
+        <w:t xml:space="preserve">Create Institution: </w:t>
+      </w:r>
+      <w:r>
+        <w:t>The Guilds player may build one of the Institution Cards from the shared Institution Deck. This requires one Development Token from each Faction listed on the card, plus any other costs on the card. The Institution is then added to the Institution Cards in the City and immediately takes effect.</w:t>
+      </w:r>
+    </w:p>
+    <w:p>
+      <w:r>
+        <w:rPr>
+          <w:b/>
+          <w:bCs/>
+        </w:rPr>
+        <w:t xml:space="preserve">Raise Militia: </w:t>
+      </w:r>
+      <w:r>
+        <w:t>A number of Development Tokens can be spent to convert the same number of workers into Squads. Each Squad also costs resources as stated on the Squad card; this must be paid now.</w:t>
+      </w:r>
+    </w:p>
+    <w:p>
+      <w:r>
+        <w:rPr>
+          <w:b/>
+          <w:bCs/>
+        </w:rPr>
+        <w:t>Train Master:</w:t>
+      </w:r>
+      <w:r>
+        <w:t xml:space="preserve"> The Guilds player may spend a Development Token to generate a new Character for their Faction. This Character starts only with any modifiers given by the Guild’s Player or by the City.</w:t>
+      </w:r>
+    </w:p>
+    <w:p>
+      <w:r>
+        <w:rPr>
+          <w:b/>
+          <w:bCs/>
+        </w:rPr>
+        <w:t>Craft Gear</w:t>
+      </w:r>
+      <w:r>
+        <w:t>: To make Gear requires activating the Structure that will produce the Gear, which costs the number of Development Tokens listed on the Structure Card. However, once a Structure is activated in one Generation, it does not need to be activated again this Generation.</w:t>
+      </w:r>
+    </w:p>
+    <w:p>
+      <w:pPr>
+        <w:pStyle w:val="para2"/>
+      </w:pPr>
+      <w:r>
+        <w:t>The Laborers</w:t>
+      </w:r>
+    </w:p>
+    <w:p>
+      <w:r>
+        <w:t>The Laborers are those who bring materials out of the earth itself so that the City can survive. It is difficult, dangerous, and often thankless work, which is why they have organized themselves as a Faction to get the credit they deserve. But they as well rely on the others. Without the Guilds, the Laborers would have no tools to work the soil or weapons to defend themselves. Without the Black Robes, the Laborers would have no purpose, and no help from the spirits around the city. Without the White Robes, they would have no purpose, and no way to produce the more and more complicated resources the city requires. And in turn, the whole city needs to eat. The Black Robes require wood and coal for their ships and rituals, the White Robes need electricity for their Data Engines, and the Guilds need fuel and metal for the mighty forge fires.</w:t>
+      </w:r>
+    </w:p>
+    <w:p>
+      <w:pPr>
+        <w:pStyle w:val="para3"/>
+      </w:pPr>
+      <w:r>
+        <w:t>Development Actions</w:t>
+      </w:r>
+    </w:p>
+    <w:p>
+      <w:r>
+        <w:rPr>
+          <w:b/>
+          <w:bCs/>
+        </w:rPr>
+        <w:t xml:space="preserve">Clear Land: </w:t>
+      </w:r>
+      <w:r>
+        <w:t>A tile in Supply Range can be converted into a Farmland Tile by paying an amount of Development Tokens that depends on the original tile. A grassland tile costs one Token, a Hills, Steppe, Forest, or Jungle tile costs two Tokens, and a Mountain Tile costs 3. Each Farmland Tile is then available for Worker Assignment during the next Harvest Phase.</w:t>
+      </w:r>
+    </w:p>
+    <w:p>
+      <w:r>
+        <w:rPr>
+          <w:b/>
+          <w:bCs/>
+        </w:rPr>
+        <w:t xml:space="preserve">Build Extractor: </w:t>
+      </w:r>
+      <w:r>
+        <w:t>The Laborers player may build one of the Structures cards from their current Structures Deck. Each Extractor can be built any number of times, but must be placed on a specific type of Tile as noted on the card. To build the Extractor, pay one Development Token, pay any costs on the Extractor’s card, then place it on the correct type of Tile anywhere In Supply from the City. It is then available for Worker assignment on the next Harvest Phase and all Harvest Phases thereafter.</w:t>
+      </w:r>
+    </w:p>
+    <w:p>
+      <w:r>
+        <w:rPr>
+          <w:b/>
+          <w:bCs/>
+        </w:rPr>
+        <w:t xml:space="preserve">Create Institution: </w:t>
+      </w:r>
+      <w:r>
+        <w:t>The Laborers player may build one of the Institution Cards from the shared Institution Deck. This requires one Development Token from each Faction listed on the card, plus any other costs on the card. The Institution is then added to the Institution Cards in the City and immediately takes effect.</w:t>
+      </w:r>
+    </w:p>
+    <w:p>
+      <w:r>
+        <w:rPr>
+          <w:b/>
+          <w:bCs/>
+        </w:rPr>
+        <w:t xml:space="preserve">Landscape Engineering: </w:t>
+      </w:r>
+      <w:r>
+        <w:t>At a cost of two Development Tokens, any Tile that is In Supply can be converted to any of the Artificial Tile types.</w:t>
+      </w:r>
+    </w:p>
+    <w:p>
+      <w:r>
+        <w:rPr>
+          <w:b/>
+          <w:bCs/>
+        </w:rPr>
+        <w:t xml:space="preserve">Raise Militia: </w:t>
+      </w:r>
+      <w:r>
+        <w:t>A number of Development Tokens can be spent to convert the same number of workers into Squads. Each Squad also costs resources as stated on the Squad card; this must be paid now.</w:t>
+      </w:r>
+    </w:p>
+    <w:p>
+      <w:pPr>
+        <w:pStyle w:val="para2"/>
+      </w:pPr>
+      <w:r>
+        <w:t>The White Robes</w:t>
+      </w:r>
+    </w:p>
+    <w:p>
+      <w:r>
+        <w:t>The White Robes are the scholars, lawyers, artists, administrators... and so forth. A myriad of different jobs that all have only a few things in common; in particular, a need for learning and writing. Without the White Robes, the City would stagnate in its technology, have no sense of history or beauty, and be a hopelessly disorganized mess. The Guilds have a voracious hunger for new technologies that the White Robes discover, and even the Laborers appreciate the art and new technologies from the White Robes, while the Black Robes rely on them to record and make sense of the information they bring back. But the White Robes require food to eat from the Laborers, scientific instruments and electronics from the Guilds, and the supernatural aid of the Black Robes.</w:t>
+      </w:r>
+    </w:p>
+    <w:p>
+      <w:pPr>
+        <w:pStyle w:val="para3"/>
+      </w:pPr>
+      <w:r>
+        <w:t>Development Actions</w:t>
+      </w:r>
+    </w:p>
+    <w:p>
+      <w:r>
+        <w:rPr>
+          <w:b/>
+          <w:bCs/>
+        </w:rPr>
+        <w:t xml:space="preserve">Research Technology: </w:t>
+      </w:r>
+      <w:r>
+        <w:t>The Tech Web is mostly explained in its own chapter; however, in general, to research a technology the White Robe player must spend a Development token to activate the correct Institution (each research Institution has a list of technologies that are researched there), then pay any resources listed as a cost on the Technology Card. Each Institution may only be activated once in a given generation, so to maximize technological advancement it is important to build many of them. Once a Technology is researched, it takes immediate effect. Some technologies have additional effects listed on the card; these happen as soon as the technology takes effect.</w:t>
+      </w:r>
+    </w:p>
+    <w:p>
+      <w:r>
+        <w:rPr>
+          <w:b/>
+          <w:bCs/>
+        </w:rPr>
+        <w:t xml:space="preserve">Create Institution: </w:t>
+      </w:r>
+      <w:r>
+        <w:t>The White Robes have access to both the common Institutions and White Robe specific Institutions. Otherwise this works as the standard Create Institution Action. Some White Robe Institutions only require one Development Token from the White Robes player.</w:t>
+      </w:r>
+    </w:p>
+    <w:p>
+      <w:r>
+        <w:rPr>
+          <w:b/>
+          <w:bCs/>
+        </w:rPr>
+        <w:t xml:space="preserve">Build Laboratory: </w:t>
+      </w:r>
+      <w:r>
+        <w:t>Build one of the White Robes Structures cards. To do so, pay a Development Token then pay the resource cost of the chosen card. White Robes Structures must be placed in the City instead of anywhere In Supply.</w:t>
+      </w:r>
+    </w:p>
+    <w:p>
+      <w:r>
+        <w:rPr>
+          <w:b/>
+          <w:bCs/>
+        </w:rPr>
+        <w:t xml:space="preserve">Write Chronicle: </w:t>
+      </w:r>
+      <w:r>
+        <w:t>The White Robes player decides which of the other factions gets the credit for resolving a crisis or milestone. On a turn in which a Crisis or Milestone is resolved, the White Robes player spends a Development Token. The level of the Crisis or Milestone is added to that Player’s Reputation; half of that is then added to the White Robes’ Player’s Reputation.</w:t>
+      </w:r>
+    </w:p>
+    <w:p>
+      <w:r>
+        <w:rPr>
+          <w:b/>
+          <w:bCs/>
+        </w:rPr>
+        <w:t xml:space="preserve">Raise Militia: </w:t>
+      </w:r>
+      <w:r>
+        <w:t>A number of Development Tokens can be spent to convert the same number of workers into Squads. Each Squad also costs resources as stated on the Squad card; this must be paid now.</w:t>
+      </w:r>
+    </w:p>
+    <w:p>
+      <w:pPr>
+        <w:pStyle w:val="para2"/>
+      </w:pPr>
+      <w:r>
+        <w:t>The Black Robes</w:t>
+      </w:r>
+    </w:p>
+    <w:p>
+      <w:r>
+        <w:t>The Black Robes are those who explore both the mundane and the spiritual worlds. They build mighty ships and explore the land around the city, and conduct strange rituals to explore the realm of the spirits in the night. While they’re at it, they move product and resources around the city to where they need to be. The Guilds use magical processes to fashion the finest gear, and the Laborers use the Black Robes to find new lands to tame and claim. The White Robes and the Black Robes collaborate to understand the magical and natural sides of the world around the City.</w:t>
+      </w:r>
+    </w:p>
+    <w:p>
+      <w:pPr>
+        <w:pStyle w:val="para3"/>
+      </w:pPr>
+      <w:r>
+        <w:t>Development Actions</w:t>
+      </w:r>
+    </w:p>
+    <w:p>
+      <w:r>
+        <w:rPr>
+          <w:b/>
+          <w:bCs/>
+        </w:rPr>
+        <w:t xml:space="preserve">Build Expedition: </w:t>
+      </w:r>
+      <w:r>
+        <w:t>Every player must spend one Development Token, then the Black Robes player chooses one of the available Expedition cards. The Civilization then must pay the resource cost associated with the chosen Expedition card; the resources can however come from any of the players or from the Expedition. The Expedition is then added to the Staged pile, and can be launched later this Generation.</w:t>
+      </w:r>
+    </w:p>
+    <w:p>
+      <w:r>
+        <w:rPr>
+          <w:b/>
+          <w:bCs/>
+        </w:rPr>
+        <w:t xml:space="preserve">Create Institution: </w:t>
+      </w:r>
+      <w:r>
+        <w:t>The Laborers player may build one of the Institution Cards from the shared Institution Deck. This requires one Development Token from each Faction listed on the card, plus any other costs on the card. The Institution is then added to the Institution Cards in the City and immediately takes effect.</w:t>
+      </w:r>
+    </w:p>
+    <w:p>
+      <w:r>
+        <w:rPr>
+          <w:b/>
+          <w:bCs/>
+        </w:rPr>
+        <w:t xml:space="preserve">Build Structure: </w:t>
+      </w:r>
+      <w:r>
+        <w:t>Build one of the structures from the Black Robes player’s structures deck. This costs one Development Token, then any resources listed as a cost on the Structure card. Place the Structure anywhere In Supply of the City. It takes immediate effect.</w:t>
+      </w:r>
+    </w:p>
+    <w:p>
+      <w:r>
+        <w:rPr>
+          <w:b/>
+          <w:bCs/>
+        </w:rPr>
+        <w:t xml:space="preserve">Raise Militia: </w:t>
+      </w:r>
+      <w:r>
+        <w:t>A number of Development Tokens can be spent to convert the same number of workers into Squads. Each Squad also costs resources as stated on the Squad card; this must be paid now.</w:t>
+      </w:r>
+    </w:p>
+    <w:p>
+      <w:r>
+        <w:rPr>
+          <w:b/>
+          <w:bCs/>
+        </w:rPr>
+        <w:t xml:space="preserve">Cast Ritual: </w:t>
+      </w:r>
+      <w:r>
+        <w:t>Choose one of the Ritual Cards available to the Black Robes player. Pay any costs associated with the Ritual Card, then activate the effect and follow instructions on the card.</w:t>
       </w:r>
     </w:p>
     <w:p>
@@ -914,6 +1107,202 @@
         <w:pStyle w:val="para1"/>
       </w:pPr>
       <w:r>
+        <w:t>Junkyard</w:t>
+      </w:r>
+    </w:p>
+    <w:p>
+      <w:pPr>
+        <w:pStyle w:val="para5"/>
+      </w:pPr>
+      <w:r>
+        <w:t>The Player who chose the red stone becomes “The Crafters.” They may now name their Family, and gain access to the following abilities in addition to the standard ones (the full rules for each ability are given in the Families Chapter:</w:t>
+      </w:r>
+    </w:p>
+    <w:p>
+      <w:pPr>
+        <w:pStyle w:val="para5"/>
+        <w:numPr>
+          <w:ilvl w:val="0"/>
+          <w:numId w:val="1"/>
+        </w:numPr>
+        <w:ind w:left="360" w:firstLine="360"/>
+      </w:pPr>
+      <w:r>
+        <w:t>Train Crafters: Any Characters in the family can be trained to become any unlocked type of Master-Craftsman. Master-Craftsmen organize and train the people who do the actual crafting, and are responsible for the manufacture and upkeep of all items and structures that aren’t specifically under the jurisdiction of one of the other Family types.</w:t>
+      </w:r>
+    </w:p>
+    <w:p>
+      <w:pPr>
+        <w:pStyle w:val="para5"/>
+        <w:numPr>
+          <w:ilvl w:val="0"/>
+          <w:numId w:val="1"/>
+        </w:numPr>
+        <w:ind w:left="360" w:firstLine="360"/>
+      </w:pPr>
+      <w:r>
+        <w:t>Build Workshop: With the right resources and enough time, the Crafters Family builds the Workshops necessary to create more and more advanced technology.</w:t>
+      </w:r>
+    </w:p>
+    <w:p>
+      <w:pPr>
+        <w:pStyle w:val="para5"/>
+      </w:pPr>
+      <w:r/>
+    </w:p>
+    <w:p>
+      <w:pPr>
+        <w:pStyle w:val="para5"/>
+      </w:pPr>
+      <w:r>
+        <w:t>The Player who chooses the blue stone becomes “the Sailors.” They may now name their family and gain access to the following abilities in addition to the standard ones:</w:t>
+      </w:r>
+    </w:p>
+    <w:p>
+      <w:pPr>
+        <w:pStyle w:val="para5"/>
+        <w:numPr>
+          <w:ilvl w:val="0"/>
+          <w:numId w:val="3"/>
+        </w:numPr>
+        <w:ind w:left="360" w:firstLine="360"/>
+      </w:pPr>
+      <w:r>
+        <w:t>Build Expedition Ship: with the proper resources and time, the Family builds a ship capable of going on long and independent voyages, perfect for exploration. There are many types of expedition ships; the required resources and technology for each are given in the Ships Chapter.</w:t>
+      </w:r>
+    </w:p>
+    <w:p>
+      <w:pPr>
+        <w:pStyle w:val="para5"/>
+        <w:numPr>
+          <w:ilvl w:val="0"/>
+          <w:numId w:val="3"/>
+        </w:numPr>
+        <w:ind w:left="360" w:firstLine="360"/>
+      </w:pPr>
+      <w:r>
+        <w:t>Launch Expedition: after building a ship, the Player can choose to spend resources to outfit the ship and staff it, and thus begins an Expedition, which is detailed in the Expeditions Chapter.</w:t>
+      </w:r>
+    </w:p>
+    <w:p>
+      <w:pPr>
+        <w:pStyle w:val="para5"/>
+      </w:pPr>
+      <w:r/>
+    </w:p>
+    <w:p>
+      <w:pPr>
+        <w:pStyle w:val="para5"/>
+      </w:pPr>
+      <w:r>
+        <w:t>The Player who chooses the green stone becomes “the Farmers.” The player may now name their family and gains access to the following abilities in addition to the standard ones:</w:t>
+      </w:r>
+    </w:p>
+    <w:p>
+      <w:pPr>
+        <w:pStyle w:val="para5"/>
+        <w:numPr>
+          <w:ilvl w:val="0"/>
+          <w:numId w:val="4"/>
+        </w:numPr>
+        <w:ind w:left="360" w:firstLine="360"/>
+      </w:pPr>
+      <w:r>
+        <w:t>Clear Land: a map tile within the City’s control can be changed into Farmland with a cost in time and resources that depends on the original type of the map tile.</w:t>
+      </w:r>
+    </w:p>
+    <w:p>
+      <w:pPr>
+        <w:pStyle w:val="para5"/>
+        <w:numPr>
+          <w:ilvl w:val="0"/>
+          <w:numId w:val="4"/>
+        </w:numPr>
+        <w:ind w:left="360" w:firstLine="360"/>
+      </w:pPr>
+      <w:r>
+        <w:t>Large-Scale Engineering: Various engineering projects that involve moving large quantities of dirt around can be undertaken by the Farmers. More on this is in the Farmers Chapter</w:t>
+      </w:r>
+    </w:p>
+    <w:p>
+      <w:pPr>
+        <w:pStyle w:val="para5"/>
+      </w:pPr>
+      <w:r/>
+    </w:p>
+    <w:p>
+      <w:pPr>
+        <w:pStyle w:val="para5"/>
+      </w:pPr>
+      <w:r>
+        <w:t>The Player who chooses the white stone becomes “the Scholars.” The Player can now name their family, and gain access to the following abilities in addition to the standard ones:</w:t>
+      </w:r>
+    </w:p>
+    <w:p>
+      <w:pPr>
+        <w:pStyle w:val="para5"/>
+        <w:numPr>
+          <w:ilvl w:val="0"/>
+          <w:numId w:val="5"/>
+        </w:numPr>
+        <w:ind w:left="360" w:firstLine="360"/>
+      </w:pPr>
+      <w:r>
+        <w:t>Research Technology: Experiment and discover new technologies that can be used by the other family types. Technology has its own chapter, refer to that for more information</w:t>
+      </w:r>
+    </w:p>
+    <w:p>
+      <w:pPr>
+        <w:pStyle w:val="para5"/>
+        <w:numPr>
+          <w:ilvl w:val="0"/>
+          <w:numId w:val="5"/>
+        </w:numPr>
+        <w:ind w:left="360" w:firstLine="360"/>
+      </w:pPr>
+      <w:r>
+        <w:t>Compose Great Work: Create great works of literature and other arts, based on the events that happen to the City and its people. Information on Great Works is found in the Scholars chapter, and often are described on Event cards or Tile cards.</w:t>
+      </w:r>
+    </w:p>
+    <w:p>
+      <w:pPr>
+        <w:sectPr>
+          <w:footnotePr>
+            <w:pos w:val="pageBottom"/>
+            <w:numFmt w:val="decimal"/>
+            <w:numStart w:val="1"/>
+            <w:numRestart w:val="continuous"/>
+          </w:footnotePr>
+          <w:endnotePr>
+            <w:pos w:val="docEnd"/>
+            <w:numFmt w:val="decimal"/>
+            <w:numStart w:val="1"/>
+            <w:numRestart w:val="continuous"/>
+          </w:endnotePr>
+          <w:headerReference w:type="default" r:id="rId13"/>
+          <w:type w:val="nextPage"/>
+          <w:pgSz w:h="15840" w:w="12240"/>
+          <w:pgMar w:left="1440" w:top="1440" w:right="1440" w:bottom="1440" w:header="567" w:footer="0"/>
+          <w:paperSrc w:first="0" w:other="0"/>
+          <w:pgNumType w:fmt="decimal"/>
+          <w:tmGutter w:val="1"/>
+          <w:mirrorMargins w:val="0"/>
+          <w:tmSection w:h="-1">
+            <w:tmHeader w:id="0" w:h="0" edge="567" text="0">
+              <w:shd w:val="none"/>
+            </w:tmHeader>
+          </w:tmSection>
+          <w:guidesAndGridMasterPages Id="0" numberOfVerticalGuides="0" numberOfHorizontalGuides="0"/>
+          <w:guidesAndGridMasterPages Id="1" numberOfVerticalGuides="0" numberOfHorizontalGuides="0"/>
+          <w:guidesAndGridMasterPages Id="2" numberOfVerticalGuides="0" numberOfHorizontalGuides="0"/>
+        </w:sectPr>
+      </w:pPr>
+    </w:p>
+    <w:p>
+      <w:pPr>
+        <w:pStyle w:val="para1"/>
+      </w:pPr>
+      <w:r>
         <w:t>Glossary</w:t>
       </w:r>
     </w:p>
@@ -975,7 +1364,7 @@
         <w:numStart w:val="1"/>
         <w:numRestart w:val="continuous"/>
       </w:endnotePr>
-      <w:headerReference w:type="default" r:id="rId13"/>
+      <w:headerReference w:type="default" r:id="rId14"/>
       <w:type w:val="nextPage"/>
       <w:pgSz w:h="15840" w:w="12240"/>
       <w:pgMar w:left="1440" w:top="1440" w:right="1440" w:bottom="1440" w:header="567" w:footer="0"/>
@@ -1021,7 +1410,7 @@
       <w:fldChar w:fldCharType="begin"/>
       <w:instrText xml:space="preserve"> PAGE \* Arabic </w:instrText>
       <w:fldChar w:fldCharType="separate"/>
-      <w:t>4</w:t>
+      <w:t>1</w:t>
       <w:fldChar w:fldCharType="end"/>
     </w:r>
   </w:p>
@@ -1138,7 +1527,7 @@
       <w:fldChar w:fldCharType="begin"/>
       <w:instrText xml:space="preserve"> STYLEREF "Heading 1" \l </w:instrText>
       <w:fldChar w:fldCharType="separate"/>
-      <w:t>Junkyard</w:t>
+      <w:t>Factions</w:t>
       <w:fldChar w:fldCharType="end"/>
     </w:r>
     <w:r>
@@ -1149,7 +1538,7 @@
       <w:fldChar w:fldCharType="begin"/>
       <w:instrText xml:space="preserve"> PAGE \* Arabic </w:instrText>
       <w:fldChar w:fldCharType="separate"/>
-      <w:t>13</w:t>
+      <w:t>16</w:t>
       <w:fldChar w:fldCharType="end"/>
     </w:r>
   </w:p>
@@ -1181,7 +1570,39 @@
       <w:fldChar w:fldCharType="begin"/>
       <w:instrText xml:space="preserve"> PAGE \* Arabic </w:instrText>
       <w:fldChar w:fldCharType="separate"/>
-      <w:t>14</w:t>
+      <w:t>19</w:t>
+      <w:fldChar w:fldCharType="end"/>
+    </w:r>
+  </w:p>
+</w:hdr>
+</file>
+
+<file path=word/header7.xml><?xml version="1.0" encoding="utf-8"?>
+<w:hdr xmlns:wpc="http://schemas.microsoft.com/office/word/2010/wordprocessingCanvas" xmlns:mc="http://schemas.openxmlformats.org/markup-compatibility/2006" xmlns:o="urn:schemas-microsoft-com:office:office" xmlns:r="http://schemas.openxmlformats.org/officeDocument/2006/relationships" xmlns:m="http://schemas.openxmlformats.org/officeDocument/2006/math" xmlns:v="urn:schemas-microsoft-com:vml" xmlns:wp14="http://schemas.microsoft.com/office/word/2010/wordprocessingDrawing" xmlns:wp="http://schemas.openxmlformats.org/drawingml/2006/wordprocessingDrawing" xmlns:w10="urn:schemas-microsoft-com:office:word" xmlns:w="http://schemas.openxmlformats.org/wordprocessingml/2006/main" xmlns:w14="http://schemas.microsoft.com/office/word/2010/wordml" xmlns:wpg="http://schemas.microsoft.com/office/word/2010/wordprocessingGroup" xmlns:wpi="http://schemas.microsoft.com/office/word/2010/wordprocessingInk" xmlns:wne="http://schemas.microsoft.com/office/word/2006/wordml" xmlns:wps="http://schemas.microsoft.com/office/word/2010/wordprocessingShape" mc:Ignorable="w14 wp14">
+  <w:p>
+    <w:pPr>
+      <w:pStyle w:val="para6"/>
+      <w:tabs defTabSz="720">
+        <w:tab w:val="clear" w:pos="4680" w:leader="none"/>
+        <w:tab w:val="right" w:pos="9360" w:leader="none"/>
+      </w:tabs>
+    </w:pPr>
+    <w:r>
+      <w:fldChar w:fldCharType="begin"/>
+      <w:instrText xml:space="preserve"> STYLEREF "Heading 1" \l </w:instrText>
+      <w:fldChar w:fldCharType="separate"/>
+      <w:t>Junkyard</w:t>
+      <w:fldChar w:fldCharType="end"/>
+    </w:r>
+    <w:r>
+      <w:tab/>
+      <w:t xml:space="preserve">Page </w:t>
+    </w:r>
+    <w:r>
+      <w:fldChar w:fldCharType="begin"/>
+      <w:instrText xml:space="preserve"> PAGE \* Arabic </w:instrText>
+      <w:fldChar w:fldCharType="separate"/>
+      <w:t>20</w:t>
       <w:fldChar w:fldCharType="end"/>
     </w:r>
   </w:p>

</xml_diff>

<commit_message>
Prototype of Size 2 Cards made
</commit_message>
<xml_diff>
--- a/SettlementGame.docx
+++ b/SettlementGame.docx
@@ -1410,7 +1410,7 @@
       <w:fldChar w:fldCharType="begin"/>
       <w:instrText xml:space="preserve"> PAGE \* Arabic </w:instrText>
       <w:fldChar w:fldCharType="separate"/>
-      <w:t>1</w:t>
+      <w:t>4</w:t>
       <w:fldChar w:fldCharType="end"/>
     </w:r>
   </w:p>
@@ -2850,10 +2850,10 @@
   <a:themeElements>
     <a:clrScheme name="Office">
       <a:dk1>
-        <a:sysClr val="windowText" lastClr="000000"/>
+        <a:sysClr val="windowText" lastClr="D5D5D5"/>
       </a:dk1>
       <a:lt1>
-        <a:sysClr val="window" lastClr="FFFFFF"/>
+        <a:sysClr val="window" lastClr="494949"/>
       </a:lt1>
       <a:dk2>
         <a:srgbClr val="1F497D"/>

</xml_diff>